<commit_message>
Adding code review for D5
</commit_message>
<xml_diff>
--- a/d5/Code_Review_Strategy_Sprint 5.docx
+++ b/d5/Code_Review_Strategy_Sprint 5.docx
@@ -406,11 +406,59 @@
         <w:pStyle w:val="Heading2"/>
         <w:rPr>
           <w:rFonts w:ascii="Arial" w:eastAsia="Times New Roman" w:hAnsi="Arial" w:cs="Arial"/>
-          <w:sz w:val="24"/>
-          <w:szCs w:val="24"/>
-          <w:lang w:eastAsia="en-CA"/>
-        </w:rPr>
-      </w:pPr>
+          <w:lang w:eastAsia="en-CA"/>
+        </w:rPr>
+      </w:pPr>
+    </w:p>
+    <w:p>
+      <w:pPr>
+        <w:pStyle w:val="Heading2"/>
+        <w:rPr>
+          <w:rFonts w:ascii="Arial" w:eastAsia="Times New Roman" w:hAnsi="Arial" w:cs="Arial"/>
+          <w:lang w:eastAsia="en-CA"/>
+        </w:rPr>
+      </w:pPr>
+    </w:p>
+    <w:p>
+      <w:pPr>
+        <w:pStyle w:val="Heading2"/>
+        <w:rPr>
+          <w:rFonts w:ascii="Arial" w:eastAsia="Times New Roman" w:hAnsi="Arial" w:cs="Arial"/>
+          <w:lang w:eastAsia="en-CA"/>
+        </w:rPr>
+      </w:pPr>
+    </w:p>
+    <w:p>
+      <w:pPr>
+        <w:pStyle w:val="Heading2"/>
+        <w:rPr>
+          <w:rFonts w:ascii="Arial" w:eastAsia="Times New Roman" w:hAnsi="Arial" w:cs="Arial"/>
+          <w:lang w:eastAsia="en-CA"/>
+        </w:rPr>
+      </w:pPr>
+    </w:p>
+    <w:p/>
+    <w:p>
+      <w:pPr>
+        <w:pStyle w:val="Heading2"/>
+        <w:rPr>
+          <w:rFonts w:ascii="Arial" w:eastAsia="Times New Roman" w:hAnsi="Arial" w:cs="Arial"/>
+          <w:lang w:eastAsia="en-CA"/>
+        </w:rPr>
+      </w:pPr>
+    </w:p>
+    <w:p>
+      <w:pPr>
+        <w:pStyle w:val="Heading2"/>
+        <w:rPr>
+          <w:rFonts w:ascii="Arial" w:eastAsia="Times New Roman" w:hAnsi="Arial" w:cs="Arial"/>
+          <w:sz w:val="24"/>
+          <w:szCs w:val="24"/>
+          <w:lang w:eastAsia="en-CA"/>
+        </w:rPr>
+      </w:pPr>
+      <w:bookmarkStart w:id="0" w:name="_GoBack"/>
+      <w:bookmarkEnd w:id="0"/>
       <w:r>
         <w:rPr>
           <w:rFonts w:ascii="Arial" w:eastAsia="Times New Roman" w:hAnsi="Arial" w:cs="Arial"/>
@@ -500,16 +548,7 @@
           <w:color w:val="000000"/>
           <w:lang w:val="en-US"/>
         </w:rPr>
-        <w:t xml:space="preserve">effectively. These helper functions are necessarily included in this class. It is nicely commented and can easily understand. I think </w:t>
-      </w:r>
-      <w:r>
-        <w:rPr>
-          <w:rFonts w:ascii="Arial" w:hAnsi="Arial" w:cs="Arial"/>
-          <w:color w:val="000000"/>
-          <w:lang w:val="en-US"/>
-        </w:rPr>
-        <w:lastRenderedPageBreak/>
-        <w:t xml:space="preserve">overall this part of code is good because they are correct and effective solutions for the project requirements at hand. </w:t>
+        <w:t xml:space="preserve">effectively. These helper functions are necessarily included in this class. It is nicely commented and can easily understand. I think overall this part of code is good because they are correct and effective solutions for the project requirements at hand. </w:t>
       </w:r>
     </w:p>
     <w:p>
@@ -646,8 +685,6 @@
           <w:lang w:val="en-US"/>
         </w:rPr>
       </w:pPr>
-      <w:bookmarkStart w:id="0" w:name="_GoBack"/>
-      <w:bookmarkEnd w:id="0"/>
     </w:p>
     <w:p>
       <w:pPr>
@@ -961,6 +998,7 @@
           <w:rFonts w:ascii="Arial" w:eastAsia="Times New Roman" w:hAnsi="Arial" w:cs="Arial"/>
           <w:lang w:eastAsia="en-CA"/>
         </w:rPr>
+        <w:lastRenderedPageBreak/>
         <w:t>Kelvin</w:t>
       </w:r>
     </w:p>
@@ -1070,16 +1108,7 @@
           <w:color w:val="000000"/>
           <w:lang w:val="en-US" w:eastAsia="en-CA"/>
         </w:rPr>
-        <w:t xml:space="preserve">The code is easily understandable, performs as expected and commented well. The names of the functions explain what they do. Exceptions are handled properly by a try and catch statement. Docstrings explain the function of the code and functions are small (less than 10 </w:t>
-      </w:r>
-      <w:r>
-        <w:rPr>
-          <w:rFonts w:ascii="Arial" w:eastAsia="Times New Roman" w:hAnsi="Arial" w:cs="Arial"/>
-          <w:color w:val="000000"/>
-          <w:lang w:val="en-US" w:eastAsia="en-CA"/>
-        </w:rPr>
-        <w:lastRenderedPageBreak/>
-        <w:t>lines). Good use of mock objects for testing. No dead code other than one unused import statement in TestService.java.</w:t>
+        <w:t>The code is easily understandable, performs as expected and commented well. The names of the functions explain what they do. Exceptions are handled properly by a try and catch statement. Docstrings explain the function of the code and functions are small (less than 10 lines). Good use of mock objects for testing. No dead code other than one unused import statement in TestService.java.</w:t>
       </w:r>
       <w:r>
         <w:rPr>

</xml_diff>